<commit_message>
tabellen wekren met phpdocx 2,5
</commit_message>
<xml_diff>
--- a/templates/muis_simple.docx
+++ b/templates/muis_simple.docx
@@ -2,242 +2,17 @@
 <file path=word/document.xml><?xml version="1.0" encoding="utf-8"?>
 <w:document xmlns:wpc="http://schemas.microsoft.com/office/word/2010/wordprocessingCanvas" xmlns:mo="http://schemas.microsoft.com/office/mac/office/2008/main" xmlns:mc="http://schemas.openxmlformats.org/markup-compatibility/2006" xmlns:mv="urn:schemas-microsoft-com:mac:vml" xmlns:o="urn:schemas-microsoft-com:office:office" xmlns:r="http://schemas.openxmlformats.org/officeDocument/2006/relationships" xmlns:m="http://schemas.openxmlformats.org/officeDocument/2006/math" xmlns:v="urn:schemas-microsoft-com:vml" xmlns:wp14="http://schemas.microsoft.com/office/word/2010/wordprocessingDrawing" xmlns:wp="http://schemas.openxmlformats.org/drawingml/2006/wordprocessingDrawing" xmlns:w10="urn:schemas-microsoft-com:office:word" xmlns:w="http://schemas.openxmlformats.org/wordprocessingml/2006/main" xmlns:w14="http://schemas.microsoft.com/office/word/2010/wordml" xmlns:wpg="http://schemas.microsoft.com/office/word/2010/wordprocessingGroup" xmlns:wpi="http://schemas.microsoft.com/office/word/2010/wordprocessingInk" xmlns:wne="http://schemas.microsoft.com/office/word/2006/wordml" xmlns:wps="http://schemas.microsoft.com/office/word/2010/wordprocessingShape" mc:Ignorable="w14 wp14">
   <w:body>
+    <w:p/>
     <w:p>
       <w:r>
-        <w:t xml:space="preserve">Met </w:t>
-      </w:r>
-      <w:proofErr w:type="spellStart"/>
-      <w:r>
-        <w:t>behulp</w:t>
-      </w:r>
-      <w:proofErr w:type="spellEnd"/>
-      <w:r>
-        <w:t xml:space="preserve"> van de </w:t>
-      </w:r>
-      <w:proofErr w:type="spellStart"/>
-      <w:r>
-        <w:t>vragenlijst</w:t>
-      </w:r>
-      <w:proofErr w:type="spellEnd"/>
-      <w:r>
-        <w:t xml:space="preserve"> is ten </w:t>
-      </w:r>
-      <w:proofErr w:type="spellStart"/>
-      <w:r>
-        <w:t>aanzien</w:t>
-      </w:r>
-      <w:proofErr w:type="spellEnd"/>
-      <w:r>
-        <w:t xml:space="preserve"> van </w:t>
-      </w:r>
-      <w:proofErr w:type="spellStart"/>
-      <w:r>
-        <w:t>tien</w:t>
-      </w:r>
-      <w:proofErr w:type="spellEnd"/>
-      <w:r>
-        <w:t xml:space="preserve"> </w:t>
-      </w:r>
-      <w:proofErr w:type="spellStart"/>
-      <w:r>
-        <w:t>aspecten</w:t>
-      </w:r>
-      <w:proofErr w:type="spellEnd"/>
-      <w:r>
-        <w:t xml:space="preserve"> van het </w:t>
-      </w:r>
-      <w:proofErr w:type="spellStart"/>
-      <w:r>
-        <w:t>onderwijs</w:t>
-      </w:r>
-      <w:proofErr w:type="spellEnd"/>
-      <w:r>
-        <w:t xml:space="preserve"> </w:t>
-      </w:r>
-      <w:proofErr w:type="spellStart"/>
-      <w:r>
-        <w:t>nagegaan</w:t>
-      </w:r>
-      <w:proofErr w:type="spellEnd"/>
-      <w:r>
-        <w:t xml:space="preserve"> </w:t>
-      </w:r>
-      <w:proofErr w:type="spellStart"/>
-      <w:r>
-        <w:t>welk</w:t>
-      </w:r>
-      <w:proofErr w:type="spellEnd"/>
-      <w:r>
-        <w:t xml:space="preserve"> </w:t>
-      </w:r>
-      <w:proofErr w:type="spellStart"/>
-      <w:r>
-        <w:t>belang</w:t>
-      </w:r>
-      <w:proofErr w:type="spellEnd"/>
-      <w:r>
-        <w:t xml:space="preserve"> </w:t>
-      </w:r>
-      <w:proofErr w:type="spellStart"/>
-      <w:r>
-        <w:t>ouders</w:t>
-      </w:r>
-      <w:proofErr w:type="spellEnd"/>
-      <w:r>
-        <w:t xml:space="preserve"> </w:t>
-      </w:r>
-      <w:proofErr w:type="spellStart"/>
-      <w:r>
-        <w:t>daaraan</w:t>
-      </w:r>
-      <w:proofErr w:type="spellEnd"/>
-      <w:r>
-        <w:t xml:space="preserve"> </w:t>
-      </w:r>
-      <w:proofErr w:type="spellStart"/>
-      <w:r>
-        <w:t>hechten</w:t>
-      </w:r>
-      <w:proofErr w:type="spellEnd"/>
-      <w:r>
-        <w:t xml:space="preserve">. In </w:t>
-      </w:r>
-      <w:proofErr w:type="spellStart"/>
-      <w:r>
-        <w:t>figuur</w:t>
-      </w:r>
-      <w:proofErr w:type="spellEnd"/>
-      <w:r>
-        <w:t xml:space="preserve"> 2 </w:t>
-      </w:r>
-      <w:proofErr w:type="spellStart"/>
-      <w:r>
-        <w:t>staat</w:t>
-      </w:r>
-      <w:proofErr w:type="spellEnd"/>
-      <w:r>
-        <w:t xml:space="preserve"> </w:t>
-      </w:r>
-      <w:proofErr w:type="spellStart"/>
-      <w:r>
-        <w:t>een</w:t>
-      </w:r>
-      <w:proofErr w:type="spellEnd"/>
-      <w:r>
-        <w:t xml:space="preserve"> </w:t>
-      </w:r>
-      <w:proofErr w:type="spellStart"/>
-      <w:r>
-        <w:t>opsomming</w:t>
-      </w:r>
-      <w:proofErr w:type="spellEnd"/>
-      <w:r>
-        <w:t xml:space="preserve"> van de </w:t>
-      </w:r>
-      <w:proofErr w:type="spellStart"/>
-      <w:r>
-        <w:t>vijf</w:t>
-      </w:r>
-      <w:proofErr w:type="spellEnd"/>
-      <w:r>
-        <w:t xml:space="preserve"> </w:t>
-      </w:r>
-      <w:proofErr w:type="spellStart"/>
-      <w:r>
-        <w:t>aspecten</w:t>
-      </w:r>
-      <w:proofErr w:type="spellEnd"/>
-      <w:r>
-        <w:t xml:space="preserve"> die de </w:t>
-      </w:r>
-      <w:proofErr w:type="spellStart"/>
-      <w:r>
-        <w:t>ouders</w:t>
-      </w:r>
-      <w:proofErr w:type="spellEnd"/>
-      <w:r>
-        <w:t xml:space="preserve"> van </w:t>
-      </w:r>
-      <w:proofErr w:type="spellStart"/>
-      <w:r>
-        <w:t>onze</w:t>
-      </w:r>
-      <w:proofErr w:type="spellEnd"/>
-      <w:r>
-        <w:t xml:space="preserve"> school het </w:t>
-      </w:r>
-      <w:proofErr w:type="spellStart"/>
-      <w:r>
-        <w:t>belangrijkst</w:t>
-      </w:r>
-      <w:proofErr w:type="spellEnd"/>
-      <w:r>
-        <w:t xml:space="preserve"> </w:t>
-      </w:r>
-      <w:proofErr w:type="spellStart"/>
-      <w:r>
-        <w:t>vinden</w:t>
-      </w:r>
-      <w:proofErr w:type="spellEnd"/>
-      <w:r>
-        <w:t xml:space="preserve">. </w:t>
-      </w:r>
-      <w:proofErr w:type="spellStart"/>
-      <w:r>
-        <w:t>Ter</w:t>
-      </w:r>
-      <w:proofErr w:type="spellEnd"/>
-      <w:r>
-        <w:t xml:space="preserve"> </w:t>
-      </w:r>
-      <w:proofErr w:type="spellStart"/>
-      <w:r>
-        <w:t>vergelijking</w:t>
-      </w:r>
-      <w:proofErr w:type="spellEnd"/>
-      <w:r>
-        <w:t xml:space="preserve"> is </w:t>
-      </w:r>
-      <w:proofErr w:type="spellStart"/>
-      <w:r>
-        <w:t>daarnaast</w:t>
-      </w:r>
-      <w:proofErr w:type="spellEnd"/>
-      <w:r>
-        <w:t xml:space="preserve"> de '</w:t>
-      </w:r>
-      <w:proofErr w:type="spellStart"/>
-      <w:r>
-        <w:t>landelijke</w:t>
-      </w:r>
-      <w:proofErr w:type="spellEnd"/>
-      <w:r>
-        <w:t xml:space="preserve"> top </w:t>
-      </w:r>
-      <w:proofErr w:type="spellStart"/>
-      <w:r>
-        <w:t>vijf</w:t>
-      </w:r>
-      <w:proofErr w:type="spellEnd"/>
-      <w:r>
-        <w:t xml:space="preserve">' </w:t>
-      </w:r>
-      <w:proofErr w:type="spellStart"/>
-      <w:r>
-        <w:t>opgenomen</w:t>
-      </w:r>
-      <w:proofErr w:type="spellEnd"/>
-      <w:r>
-        <w:t>.</w:t>
+        <w:t>TTTclass:mostimportanceTTT</w:t>
       </w:r>
     </w:p>
     <w:p/>
     <w:p>
-      <w:proofErr w:type="spellStart"/>
       <w:r>
-        <w:t>TTTclass:scoresAndPercentagesTTT</w:t>
+        <w:t>TTTclass:percentiles:goodTTT</w:t>
       </w:r>
-      <w:proofErr w:type="spellEnd"/>
     </w:p>
     <w:p/>
     <w:p>

</xml_diff>

<commit_message>
added previous, removed borders, added headers in phpdocx
</commit_message>
<xml_diff>
--- a/templates/muis_simple.docx
+++ b/templates/muis_simple.docx
@@ -4,16 +4,19 @@
   <w:body>
     <w:p/>
     <w:p>
-      <w:proofErr w:type="spellStart"/>
       <w:r>
-        <w:t>TTTclass:satisfactionPriorityScatterTTT</w:t>
+        <w:t>TTTc</w:t>
       </w:r>
-      <w:proofErr w:type="spellEnd"/>
-    </w:p>
-    <w:p>
+      <w:r>
+        <w:t>lass:previous</w:t>
+      </w:r>
       <w:bookmarkStart w:id="0" w:name="_GoBack"/>
       <w:bookmarkEnd w:id="0"/>
+      <w:r>
+        <w:t>TTT</w:t>
+      </w:r>
     </w:p>
+    <w:p/>
     <w:sectPr>
       <w:pgSz w:w="11900" w:h="16840"/>
       <w:pgMar w:top="1440" w:right="985" w:bottom="1440" w:left="1800" w:header="708" w:footer="708" w:gutter="0"/>

</xml_diff>

<commit_message>
fixed several report issues
</commit_message>
<xml_diff>
--- a/templates/muis_simple.docx
+++ b/templates/muis_simple.docx
@@ -4,7 +4,12 @@
   <w:body>
     <w:p>
       <w:r>
-        <w:t>TTTclass:reportmarkTTT</w:t>
+        <w:t>TTTclass:summary</w:t>
+      </w:r>
+      <w:bookmarkStart w:id="0" w:name="_GoBack"/>
+      <w:bookmarkEnd w:id="0"/>
+      <w:r>
+        <w:t>TTT</w:t>
       </w:r>
     </w:p>
     <w:p/>
@@ -19,15 +24,32 @@
         <w:t>TTTclass:</w:t>
       </w:r>
       <w:r>
-        <w:t>percentage</w:t>
+        <w:t>satisfactionPriorityScatter</w:t>
       </w:r>
-      <w:bookmarkStart w:id="0" w:name="_GoBack"/>
-      <w:bookmarkEnd w:id="0"/>
       <w:r>
-        <w:t>ExampleTTT</w:t>
+        <w:t>TTT</w:t>
       </w:r>
     </w:p>
     <w:p/>
+    <w:p>
+      <w:pPr>
+        <w:rPr>
+          <w:rFonts w:cs="Century Gothic"/>
+          <w:sz w:val="19"/>
+          <w:szCs w:val="19"/>
+          <w:lang w:val="nl-NL"/>
+        </w:rPr>
+      </w:pPr>
+      <w:r>
+        <w:rPr>
+          <w:rFonts w:cs="Century Gothic"/>
+          <w:sz w:val="19"/>
+          <w:szCs w:val="19"/>
+          <w:lang w:val="nl-NL"/>
+        </w:rPr>
+        <w:t>TTTclass:percentiles:goodTTT</w:t>
+      </w:r>
+    </w:p>
     <w:p/>
     <w:sectPr>
       <w:pgSz w:w="11900" w:h="16840"/>

</xml_diff>

<commit_message>
added first support for refs
</commit_message>
<xml_diff>
--- a/templates/muis_simple.docx
+++ b/templates/muis_simple.docx
@@ -2,55 +2,18 @@
 <file path=word/document.xml><?xml version="1.0" encoding="utf-8"?>
 <w:document xmlns:wpc="http://schemas.microsoft.com/office/word/2010/wordprocessingCanvas" xmlns:mo="http://schemas.microsoft.com/office/mac/office/2008/main" xmlns:mc="http://schemas.openxmlformats.org/markup-compatibility/2006" xmlns:mv="urn:schemas-microsoft-com:mac:vml" xmlns:o="urn:schemas-microsoft-com:office:office" xmlns:r="http://schemas.openxmlformats.org/officeDocument/2006/relationships" xmlns:m="http://schemas.openxmlformats.org/officeDocument/2006/math" xmlns:v="urn:schemas-microsoft-com:vml" xmlns:wp14="http://schemas.microsoft.com/office/word/2010/wordprocessingDrawing" xmlns:wp="http://schemas.openxmlformats.org/drawingml/2006/wordprocessingDrawing" xmlns:w10="urn:schemas-microsoft-com:office:word" xmlns:w="http://schemas.openxmlformats.org/wordprocessingml/2006/main" xmlns:w14="http://schemas.microsoft.com/office/word/2010/wordml" xmlns:wpg="http://schemas.microsoft.com/office/word/2010/wordprocessingGroup" xmlns:wpi="http://schemas.microsoft.com/office/word/2010/wordprocessingInk" xmlns:wne="http://schemas.microsoft.com/office/word/2006/wordml" xmlns:wps="http://schemas.microsoft.com/office/word/2010/wordprocessingShape" mc:Ignorable="w14 wp14">
   <w:body>
+    <w:p/>
+    <w:p/>
     <w:p>
       <w:r>
-        <w:t>TTTclass:summary</w:t>
-      </w:r>
-      <w:bookmarkStart w:id="0" w:name="_GoBack"/>
-      <w:bookmarkEnd w:id="0"/>
-      <w:r>
-        <w:t>TTT</w:t>
+        <w:t>TTTclass:satisfactionTTT</w:t>
       </w:r>
     </w:p>
     <w:p/>
     <w:p>
-      <w:r>
-        <w:t>TTTclass:scoreExampleTTT</w:t>
-      </w:r>
+      <w:bookmarkStart w:id="0" w:name="_GoBack"/>
+      <w:bookmarkEnd w:id="0"/>
     </w:p>
-    <w:p/>
-    <w:p>
-      <w:r>
-        <w:t>TTTclass:</w:t>
-      </w:r>
-      <w:r>
-        <w:t>satisfactionPriorityScatter</w:t>
-      </w:r>
-      <w:r>
-        <w:t>TTT</w:t>
-      </w:r>
-    </w:p>
-    <w:p/>
-    <w:p>
-      <w:pPr>
-        <w:rPr>
-          <w:rFonts w:cs="Century Gothic"/>
-          <w:sz w:val="19"/>
-          <w:szCs w:val="19"/>
-          <w:lang w:val="nl-NL"/>
-        </w:rPr>
-      </w:pPr>
-      <w:r>
-        <w:rPr>
-          <w:rFonts w:cs="Century Gothic"/>
-          <w:sz w:val="19"/>
-          <w:szCs w:val="19"/>
-          <w:lang w:val="nl-NL"/>
-        </w:rPr>
-        <w:t>TTTclass:percentiles:goodTTT</w:t>
-      </w:r>
-    </w:p>
-    <w:p/>
     <w:sectPr>
       <w:pgSz w:w="11900" w:h="16840"/>
       <w:pgMar w:top="1440" w:right="985" w:bottom="1440" w:left="1800" w:header="708" w:footer="708" w:gutter="0"/>

</xml_diff>

<commit_message>
Updated satisfactions with only categories with at leas 3 satisfaction questions and 1 importancequestion
</commit_message>
<xml_diff>
--- a/templates/muis_simple.docx
+++ b/templates/muis_simple.docx
@@ -11,9 +11,20 @@
     </w:p>
     <w:p/>
     <w:p>
+      <w:r>
+        <w:t>TTTclass:</w:t>
+      </w:r>
+      <w:r>
+        <w:t>importance</w:t>
+      </w:r>
       <w:bookmarkStart w:id="0" w:name="_GoBack"/>
       <w:bookmarkEnd w:id="0"/>
+      <w:r>
+        <w:t>TTT</w:t>
+      </w:r>
     </w:p>
+    <w:p/>
+    <w:p/>
     <w:sectPr>
       <w:pgSz w:w="11900" w:h="16840"/>
       <w:pgMar w:top="1440" w:right="985" w:bottom="1440" w:left="1800" w:header="708" w:footer="708" w:gutter="0"/>

</xml_diff>

<commit_message>
Finetuned for ptp and avl
</commit_message>
<xml_diff>
--- a/templates/muis_simple.docx
+++ b/templates/muis_simple.docx
@@ -6,13 +6,12 @@
     <w:p/>
     <w:p>
       <w:r>
-        <w:t>TTTclass:satisfaction</w:t>
+        <w:t>TTT</w:t>
       </w:r>
+      <w:bookmarkStart w:id="0" w:name="_GoBack"/>
+      <w:bookmarkEnd w:id="0"/>
       <w:r>
-        <w:t>Top</w:t>
-      </w:r>
-      <w:r>
-        <w:t>:good</w:t>
+        <w:t>class:scoreExample</w:t>
       </w:r>
       <w:r>
         <w:t>TTT</w:t>
@@ -21,10 +20,10 @@
     <w:p/>
     <w:p>
       <w:r>
-        <w:t>TTTclass:satisfaction</w:t>
+        <w:t>TTT</w:t>
       </w:r>
       <w:r>
-        <w:t>Summary</w:t>
+        <w:t>class:percentageExample</w:t>
       </w:r>
       <w:r>
         <w:t>TTT</w:t>
@@ -33,10 +32,11 @@
     <w:p/>
     <w:p>
       <w:r>
-        <w:t>TTTclass:reportmark</w:t>
+        <w:t>TTT</w:t>
       </w:r>
-      <w:bookmarkStart w:id="0" w:name="_GoBack"/>
-      <w:bookmarkEnd w:id="0"/>
+      <w:r>
+        <w:t>class:reportmark</w:t>
+      </w:r>
       <w:r>
         <w:t>TTT</w:t>
       </w:r>

</xml_diff>

<commit_message>
hack for html characters
</commit_message>
<xml_diff>
--- a/templates/muis_simple.docx
+++ b/templates/muis_simple.docx
@@ -12,17 +12,16 @@
         <w:t>class:</w:t>
       </w:r>
       <w:r>
-        <w:t>satisfactionImportance</w:t>
+        <w:t>summary</w:t>
       </w:r>
+      <w:bookmarkStart w:id="0" w:name="_GoBack"/>
+      <w:bookmarkEnd w:id="0"/>
       <w:r>
         <w:t>TTT</w:t>
       </w:r>
     </w:p>
     <w:p/>
-    <w:p>
-      <w:bookmarkStart w:id="0" w:name="_GoBack"/>
-      <w:bookmarkEnd w:id="0"/>
-    </w:p>
+    <w:p/>
     <w:sectPr>
       <w:pgSz w:w="11900" w:h="16840"/>
       <w:pgMar w:top="1440" w:right="985" w:bottom="1440" w:left="1800" w:header="708" w:footer="708" w:gutter="0"/>

</xml_diff>

<commit_message>
automatic detection of ref groups
</commit_message>
<xml_diff>
--- a/templates/muis_simple.docx
+++ b/templates/muis_simple.docx
@@ -12,10 +12,16 @@
         <w:t>class:</w:t>
       </w:r>
       <w:r>
-        <w:t>summary</w:t>
+        <w:t>s</w:t>
+      </w:r>
+      <w:r>
+        <w:t>atisfactionS</w:t>
       </w:r>
       <w:bookmarkStart w:id="0" w:name="_GoBack"/>
       <w:bookmarkEnd w:id="0"/>
+      <w:r>
+        <w:t>ummary</w:t>
+      </w:r>
       <w:r>
         <w:t>TTT</w:t>
       </w:r>

</xml_diff>

<commit_message>
changed address to http://smsoffice.homeip.net/
</commit_message>
<xml_diff>
--- a/templates/muis_simple.docx
+++ b/templates/muis_simple.docx
@@ -17,8 +17,6 @@
       <w:r>
         <w:t>atisfactionS</w:t>
       </w:r>
-      <w:bookmarkStart w:id="0" w:name="_GoBack"/>
-      <w:bookmarkEnd w:id="0"/>
       <w:r>
         <w:t>ummary</w:t>
       </w:r>
@@ -27,6 +25,16 @@
       </w:r>
     </w:p>
     <w:p/>
+    <w:p>
+      <w:r>
+        <w:t>TTTclass:s</w:t>
+      </w:r>
+      <w:bookmarkStart w:id="0" w:name="_GoBack"/>
+      <w:bookmarkEnd w:id="0"/>
+      <w:r>
+        <w:t>ummaryTTT</w:t>
+      </w:r>
+    </w:p>
     <w:p/>
     <w:sectPr>
       <w:pgSz w:w="11900" w:h="16840"/>

</xml_diff>